<commit_message>
3000 - Activity #1 Cybersecurity Standards and Regulations -> STARTED
</commit_message>
<xml_diff>
--- a/Fall 2025/CYBR3000 Cybersecurity Standards and Regulations/Module 1 Privacy and Cybersecurity/Activity/Activity 1 - Cybersecurity Standards and Regulations.docx
+++ b/Fall 2025/CYBR3000 Cybersecurity Standards and Regulations/Module 1 Privacy and Cybersecurity/Activity/Activity 1 - Cybersecurity Standards and Regulations.docx
@@ -286,6 +286,17 @@
             </w:pPr>
             <w:r>
               <w:t>Answer: &lt;Provide your answers in here&gt;</w:t>
+            </w:r>
+          </w:p>
+          <w:p>
+            <w:pPr>
+              <w:pStyle w:val="ListParagraph"/>
+            </w:pPr>
+            <w:r>
+              <w:rPr>
+                <w:highlight w:val="yellow"/>
+              </w:rPr>
+              <w:t>I think the Equifax breach 2017 is more of a security failure.</w:t>
             </w:r>
           </w:p>
           <w:p/>
@@ -2241,6 +2252,7 @@
   <w:style w:type="character" w:default="1" w:styleId="DefaultParagraphFont">
     <w:name w:val="Default Paragraph Font"/>
     <w:uiPriority w:val="1"/>
+    <w:semiHidden/>
     <w:unhideWhenUsed/>
   </w:style>
   <w:style w:type="table" w:default="1" w:styleId="TableNormal">

</xml_diff>